<commit_message>
updated abstract and report, still need to finish results :(
</commit_message>
<xml_diff>
--- a/Abstract.docx
+++ b/Abstract.docx
@@ -6,12 +6,16 @@
       <w:pPr>
         <w:spacing w:line="480" w:lineRule="auto"/>
         <w:rPr>
-          <w:rFonts w:ascii="Times" w:hAnsi="Times"/>
+          <w:rFonts w:ascii="Verdana" w:hAnsi="Verdana"/>
+          <w:sz w:val="16"/>
+          <w:szCs w:val="16"/>
         </w:rPr>
       </w:pPr>
       <w:r>
         <w:rPr>
-          <w:rFonts w:ascii="Times" w:hAnsi="Times"/>
+          <w:rFonts w:ascii="Verdana" w:hAnsi="Verdana"/>
+          <w:sz w:val="16"/>
+          <w:szCs w:val="16"/>
         </w:rPr>
         <w:t>Andrew Sosanya</w:t>
       </w:r>
@@ -20,155 +24,855 @@
       <w:pPr>
         <w:spacing w:line="480" w:lineRule="auto"/>
         <w:rPr>
-          <w:rFonts w:ascii="Times" w:hAnsi="Times"/>
+          <w:rFonts w:ascii="Verdana" w:hAnsi="Verdana"/>
+          <w:i/>
+          <w:sz w:val="16"/>
+          <w:szCs w:val="16"/>
         </w:rPr>
       </w:pPr>
       <w:r>
         <w:rPr>
-          <w:rFonts w:ascii="Times" w:hAnsi="Times"/>
-        </w:rPr>
-        <w:t>Dartmouth College</w:t>
-      </w:r>
-    </w:p>
-    <w:p>
-      <w:pPr>
-        <w:tabs>
-          <w:tab w:val="left" w:pos="2663"/>
-        </w:tabs>
-        <w:spacing w:line="480" w:lineRule="auto"/>
-        <w:rPr>
-          <w:rFonts w:ascii="Times" w:hAnsi="Times"/>
-        </w:rPr>
-      </w:pPr>
-      <w:r>
-        <w:rPr>
-          <w:rFonts w:ascii="Times" w:hAnsi="Times"/>
-        </w:rPr>
-        <w:t>Caltech Wave Fellow</w:t>
+          <w:rFonts w:ascii="Verdana" w:hAnsi="Verdana"/>
+          <w:i/>
+          <w:sz w:val="16"/>
+          <w:szCs w:val="16"/>
+        </w:rPr>
+        <w:t>Mentors</w:t>
+      </w:r>
+      <w:r>
+        <w:rPr>
+          <w:rFonts w:ascii="Verdana" w:hAnsi="Verdana"/>
+          <w:i/>
+          <w:sz w:val="16"/>
+          <w:szCs w:val="16"/>
+        </w:rPr>
+        <w:t xml:space="preserve">: </w:t>
+      </w:r>
+      <w:r>
+        <w:rPr>
+          <w:rFonts w:ascii="Verdana" w:hAnsi="Verdana"/>
+          <w:i/>
+          <w:sz w:val="16"/>
+          <w:szCs w:val="16"/>
+        </w:rPr>
+        <w:t xml:space="preserve">Fiona A. </w:t>
+      </w:r>
+      <w:r>
+        <w:rPr>
+          <w:rFonts w:ascii="Verdana" w:hAnsi="Verdana"/>
+          <w:i/>
+          <w:sz w:val="16"/>
+          <w:szCs w:val="16"/>
+        </w:rPr>
+        <w:t>Harrison and</w:t>
+      </w:r>
+      <w:r>
+        <w:rPr>
+          <w:rFonts w:ascii="Verdana" w:hAnsi="Verdana"/>
+          <w:i/>
+          <w:sz w:val="16"/>
+          <w:szCs w:val="16"/>
+        </w:rPr>
+        <w:t xml:space="preserve"> </w:t>
+      </w:r>
+      <w:bookmarkStart w:id="0" w:name="_GoBack"/>
+      <w:bookmarkEnd w:id="0"/>
+      <w:r>
+        <w:rPr>
+          <w:rFonts w:ascii="Verdana" w:hAnsi="Verdana"/>
+          <w:i/>
+          <w:sz w:val="16"/>
+          <w:szCs w:val="16"/>
+        </w:rPr>
+        <w:t>Murray Brightman</w:t>
       </w:r>
     </w:p>
     <w:p>
       <w:pPr>
         <w:spacing w:line="480" w:lineRule="auto"/>
         <w:rPr>
-          <w:rFonts w:ascii="Times" w:hAnsi="Times"/>
+          <w:rFonts w:ascii="Verdana" w:hAnsi="Verdana"/>
+          <w:b/>
+          <w:sz w:val="16"/>
+          <w:szCs w:val="16"/>
         </w:rPr>
       </w:pPr>
       <w:r>
         <w:rPr>
-          <w:rFonts w:ascii="Times" w:hAnsi="Times"/>
-        </w:rPr>
-        <w:t>Physics, Mathematics, and Astronomy Department</w:t>
+          <w:rFonts w:ascii="Verdana" w:hAnsi="Verdana"/>
+          <w:b/>
+          <w:sz w:val="16"/>
+          <w:szCs w:val="16"/>
+        </w:rPr>
+        <w:t>“</w:t>
+      </w:r>
+      <w:r>
+        <w:rPr>
+          <w:rFonts w:ascii="Verdana" w:hAnsi="Verdana"/>
+          <w:b/>
+          <w:sz w:val="16"/>
+          <w:szCs w:val="16"/>
+        </w:rPr>
+        <w:t>Results from a systematic search f</w:t>
+      </w:r>
+      <w:r>
+        <w:rPr>
+          <w:rFonts w:ascii="Verdana" w:hAnsi="Verdana"/>
+          <w:b/>
+          <w:sz w:val="16"/>
+          <w:szCs w:val="16"/>
+        </w:rPr>
+        <w:t xml:space="preserve">or neutron-star-powered ultraluminous X-ray sources </w:t>
+      </w:r>
+      <w:r>
+        <w:rPr>
+          <w:rFonts w:ascii="Verdana" w:hAnsi="Verdana"/>
+          <w:b/>
+          <w:sz w:val="16"/>
+          <w:szCs w:val="16"/>
+        </w:rPr>
+        <w:t>to measure</w:t>
+      </w:r>
+      <w:r>
+        <w:rPr>
+          <w:rFonts w:ascii="Verdana" w:hAnsi="Verdana"/>
+          <w:b/>
+          <w:sz w:val="16"/>
+          <w:szCs w:val="16"/>
+        </w:rPr>
+        <w:t xml:space="preserve"> their magnetic field strengths”</w:t>
       </w:r>
     </w:p>
     <w:p>
       <w:pPr>
-        <w:spacing w:line="480" w:lineRule="auto"/>
-        <w:rPr>
-          <w:rFonts w:ascii="Times" w:hAnsi="Times"/>
+        <w:rPr>
+          <w:rFonts w:ascii="Verdana" w:hAnsi="Verdana"/>
+          <w:sz w:val="16"/>
+          <w:szCs w:val="16"/>
         </w:rPr>
       </w:pPr>
       <w:r>
         <w:rPr>
-          <w:rFonts w:ascii="Times" w:hAnsi="Times"/>
-        </w:rPr>
-        <w:t>Advisors: Professor Fiona A. Harrison, and Postdoctoral Scholar Murray Brightman</w:t>
-      </w:r>
-    </w:p>
-    <w:p>
-      <w:pPr>
-        <w:spacing w:line="480" w:lineRule="auto"/>
-        <w:rPr>
-          <w:rFonts w:ascii="Times" w:hAnsi="Times"/>
-        </w:rPr>
-      </w:pPr>
-    </w:p>
-    <w:p>
-      <w:pPr>
-        <w:spacing w:line="480" w:lineRule="auto"/>
-        <w:jc w:val="center"/>
-        <w:rPr>
-          <w:rFonts w:ascii="Times" w:hAnsi="Times"/>
-          <w:b/>
-        </w:rPr>
-      </w:pPr>
-      <w:r>
-        <w:rPr>
-          <w:rFonts w:ascii="Times" w:hAnsi="Times"/>
-          <w:b/>
-        </w:rPr>
-        <w:t>“Searching for neutron-star-powered ultraluminous X-ray sources and measuring their magnetic field strengths”</w:t>
-      </w:r>
-    </w:p>
-    <w:p>
-      <w:r>
+          <w:rFonts w:ascii="Verdana" w:hAnsi="Verdana"/>
+          <w:sz w:val="16"/>
+          <w:szCs w:val="16"/>
+        </w:rPr>
         <w:tab/>
       </w:r>
       <w:r>
         <w:rPr>
-          <w:rFonts w:ascii="Times" w:hAnsi="Times"/>
-          <w:u w:val="single"/>
-        </w:rPr>
-        <w:t>Ultraluminous X-ray sources</w:t>
-      </w:r>
-      <w:r>
-        <w:rPr>
-          <w:rFonts w:ascii="Times" w:hAnsi="Times"/>
-        </w:rPr>
-        <w:t xml:space="preserve"> (ULX</w:t>
-      </w:r>
-      <w:r>
-        <w:rPr>
-          <w:rFonts w:ascii="Times" w:hAnsi="Times"/>
-        </w:rPr>
-        <w:t>s</w:t>
-      </w:r>
-      <w:r>
-        <w:rPr>
-          <w:rFonts w:ascii="Times" w:hAnsi="Times"/>
-        </w:rPr>
-        <w:t xml:space="preserve">) are </w:t>
-      </w:r>
-      <w:r>
-        <w:rPr>
-          <w:rFonts w:ascii="Times" w:hAnsi="Times"/>
-        </w:rPr>
-        <w:t>variable, non-nuclear</w:t>
-      </w:r>
-      <w:r>
-        <w:rPr>
-          <w:rFonts w:ascii="Times" w:hAnsi="Times"/>
-        </w:rPr>
-        <w:t xml:space="preserve"> bright</w:t>
-      </w:r>
-      <w:r>
-        <w:rPr>
-          <w:rFonts w:ascii="Times" w:hAnsi="Times"/>
+          <w:rFonts w:ascii="Verdana" w:hAnsi="Verdana"/>
+          <w:sz w:val="16"/>
+          <w:szCs w:val="16"/>
+        </w:rPr>
+        <w:t xml:space="preserve">Ultraluminous X-ray sources (ULXs) are variable, non-nuclear bright </w:t>
+      </w:r>
+      <w:r>
+        <w:rPr>
+          <w:rFonts w:ascii="Verdana" w:hAnsi="Verdana"/>
+          <w:sz w:val="16"/>
+          <w:szCs w:val="16"/>
+        </w:rPr>
+        <w:t xml:space="preserve">X-ray sources that exceed the Eddington </w:t>
+      </w:r>
+      <w:r>
+        <w:rPr>
+          <w:rFonts w:ascii="Verdana" w:hAnsi="Verdana"/>
+          <w:sz w:val="16"/>
+          <w:szCs w:val="16"/>
+        </w:rPr>
+        <w:t xml:space="preserve">luminosity </w:t>
+      </w:r>
+      <w:r>
+        <w:rPr>
+          <w:rFonts w:ascii="Verdana" w:hAnsi="Verdana"/>
+          <w:sz w:val="16"/>
+          <w:szCs w:val="16"/>
+        </w:rPr>
+        <w:t>l</w:t>
+      </w:r>
+      <w:r>
+        <w:rPr>
+          <w:rFonts w:ascii="Verdana" w:hAnsi="Verdana"/>
+          <w:sz w:val="16"/>
+          <w:szCs w:val="16"/>
+        </w:rPr>
+        <w:t xml:space="preserve">imit for </w:t>
+      </w:r>
+      <w:r>
+        <w:rPr>
+          <w:rFonts w:ascii="Verdana" w:hAnsi="Verdana"/>
+          <w:sz w:val="16"/>
+          <w:szCs w:val="16"/>
+        </w:rPr>
+        <w:t>stellar</w:t>
+      </w:r>
+      <w:r>
+        <w:rPr>
+          <w:rFonts w:ascii="Verdana" w:hAnsi="Verdana"/>
+          <w:sz w:val="16"/>
+          <w:szCs w:val="16"/>
+        </w:rPr>
+        <w:t xml:space="preserve">-mass black </w:t>
+      </w:r>
+      <w:r>
+        <w:rPr>
+          <w:rFonts w:ascii="Verdana" w:hAnsi="Verdana"/>
+          <w:sz w:val="16"/>
+          <w:szCs w:val="16"/>
+        </w:rPr>
+        <w:t>holes</w:t>
+      </w:r>
+      <w:r>
+        <w:rPr>
+          <w:rFonts w:ascii="Verdana" w:hAnsi="Verdana"/>
+          <w:sz w:val="16"/>
+          <w:szCs w:val="16"/>
+        </w:rPr>
+        <w:t xml:space="preserve"> (</w:t>
+      </w:r>
+      <w:r>
+        <w:rPr>
+          <w:rFonts w:ascii="Verdana" w:hAnsi="Verdana"/>
+          <w:sz w:val="16"/>
+          <w:szCs w:val="16"/>
+        </w:rPr>
+        <w:t>10 M</w:t>
+      </w:r>
+      <w:r>
+        <w:rPr>
+          <w:rFonts w:ascii="MS Mincho" w:eastAsia="MS Mincho" w:hAnsi="MS Mincho" w:cs="MS Mincho"/>
+          <w:sz w:val="16"/>
+          <w:szCs w:val="16"/>
+        </w:rPr>
+        <w:t>⊙</w:t>
+      </w:r>
+      <w:r>
+        <w:rPr>
+          <w:rFonts w:ascii="MS Mincho" w:eastAsia="MS Mincho" w:hAnsi="MS Mincho" w:cs="MS Mincho"/>
+          <w:sz w:val="16"/>
+          <w:szCs w:val="16"/>
+        </w:rPr>
+        <w:t>)</w:t>
+      </w:r>
+      <w:r>
+        <w:rPr>
+          <w:rFonts w:ascii="Verdana" w:hAnsi="Verdana"/>
+          <w:sz w:val="16"/>
+          <w:szCs w:val="16"/>
+        </w:rPr>
+        <w:t xml:space="preserve">. </w:t>
+      </w:r>
+      <w:r>
+        <w:rPr>
+          <w:rFonts w:ascii="Verdana" w:hAnsi="Verdana"/>
+          <w:sz w:val="16"/>
+          <w:szCs w:val="16"/>
+          <w:highlight w:val="yellow"/>
+        </w:rPr>
+        <w:t>The discovery of X-ray pulsations</w:t>
+      </w:r>
+      <w:r>
+        <w:rPr>
+          <w:rFonts w:ascii="Verdana" w:hAnsi="Verdana"/>
+          <w:sz w:val="16"/>
+          <w:szCs w:val="16"/>
+          <w:highlight w:val="yellow"/>
+        </w:rPr>
+        <w:t xml:space="preserve"> from ULXs </w:t>
+      </w:r>
+      <w:r>
+        <w:rPr>
+          <w:rFonts w:ascii="Verdana" w:hAnsi="Verdana"/>
+          <w:sz w:val="16"/>
+          <w:szCs w:val="16"/>
+          <w:highlight w:val="yellow"/>
+        </w:rPr>
+        <w:t xml:space="preserve">suggests that </w:t>
+      </w:r>
+      <w:r>
+        <w:rPr>
+          <w:rFonts w:ascii="Verdana" w:hAnsi="Verdana"/>
+          <w:sz w:val="16"/>
+          <w:szCs w:val="16"/>
+          <w:highlight w:val="yellow"/>
+        </w:rPr>
+        <w:t>certain</w:t>
+      </w:r>
+      <w:r>
+        <w:rPr>
+          <w:rFonts w:ascii="Verdana" w:hAnsi="Verdana"/>
+          <w:sz w:val="16"/>
+          <w:szCs w:val="16"/>
+          <w:highlight w:val="yellow"/>
+        </w:rPr>
+        <w:t xml:space="preserve"> ULXs may be powered by accretion</w:t>
+      </w:r>
+      <w:r>
+        <w:rPr>
+          <w:rFonts w:ascii="Verdana" w:hAnsi="Verdana"/>
+          <w:sz w:val="16"/>
+          <w:szCs w:val="16"/>
+          <w:highlight w:val="yellow"/>
         </w:rPr>
         <w:t xml:space="preserve"> </w:t>
       </w:r>
       <w:r>
         <w:rPr>
-          <w:rFonts w:ascii="Times" w:hAnsi="Times"/>
-        </w:rPr>
-        <w:t xml:space="preserve">X-ray sources that exceed the Eddington Luminosity Limit for </w:t>
-      </w:r>
-      <w:proofErr w:type="spellStart"/>
-      <w:r>
-        <w:rPr>
-          <w:rFonts w:ascii="Times" w:hAnsi="Times"/>
-        </w:rPr>
-        <w:t>steller</w:t>
-      </w:r>
-      <w:proofErr w:type="spellEnd"/>
-      <w:r>
-        <w:rPr>
-          <w:rFonts w:ascii="Times" w:hAnsi="Times"/>
-        </w:rPr>
-        <w:t>-mass black holes.</w:t>
-      </w:r>
-      <w:bookmarkStart w:id="0" w:name="_GoBack"/>
-      <w:bookmarkEnd w:id="0"/>
+          <w:rFonts w:ascii="Verdana" w:hAnsi="Verdana"/>
+          <w:sz w:val="16"/>
+          <w:szCs w:val="16"/>
+          <w:highlight w:val="yellow"/>
+        </w:rPr>
+        <w:t xml:space="preserve">from </w:t>
+      </w:r>
+      <w:r>
+        <w:rPr>
+          <w:rFonts w:ascii="Verdana" w:hAnsi="Verdana"/>
+          <w:sz w:val="16"/>
+          <w:szCs w:val="16"/>
+          <w:highlight w:val="yellow"/>
+        </w:rPr>
+        <w:t xml:space="preserve">highly </w:t>
+      </w:r>
+      <w:r>
+        <w:rPr>
+          <w:rFonts w:ascii="Verdana" w:hAnsi="Verdana"/>
+          <w:sz w:val="16"/>
+          <w:szCs w:val="16"/>
+          <w:highlight w:val="yellow"/>
+        </w:rPr>
+        <w:t>magnetized</w:t>
+      </w:r>
+      <w:r>
+        <w:rPr>
+          <w:rFonts w:ascii="Verdana" w:hAnsi="Verdana"/>
+          <w:sz w:val="16"/>
+          <w:szCs w:val="16"/>
+          <w:highlight w:val="yellow"/>
+        </w:rPr>
+        <w:t>, spin-up</w:t>
+      </w:r>
+      <w:r>
+        <w:rPr>
+          <w:rFonts w:ascii="Verdana" w:hAnsi="Verdana"/>
+          <w:sz w:val="16"/>
+          <w:szCs w:val="16"/>
+          <w:highlight w:val="yellow"/>
+        </w:rPr>
+        <w:t xml:space="preserve"> neutron stars</w:t>
+      </w:r>
+      <w:r>
+        <w:rPr>
+          <w:rFonts w:ascii="Verdana" w:hAnsi="Verdana"/>
+          <w:sz w:val="16"/>
+          <w:szCs w:val="16"/>
+          <w:highlight w:val="yellow"/>
+        </w:rPr>
+        <w:t xml:space="preserve"> onto compact stellar remnants</w:t>
+      </w:r>
+      <w:r>
+        <w:rPr>
+          <w:rFonts w:ascii="Verdana" w:hAnsi="Verdana"/>
+          <w:sz w:val="16"/>
+          <w:szCs w:val="16"/>
+          <w:highlight w:val="yellow"/>
+        </w:rPr>
+        <w:t>.</w:t>
+      </w:r>
+      <w:r>
+        <w:rPr>
+          <w:rFonts w:ascii="Verdana" w:hAnsi="Verdana"/>
+          <w:sz w:val="16"/>
+          <w:szCs w:val="16"/>
+          <w:highlight w:val="yellow"/>
+        </w:rPr>
+        <w:t xml:space="preserve"> However, past research shows that estimations of the magnetic fields of these neutron stars are still uncertain.</w:t>
+      </w:r>
+      <w:r>
+        <w:rPr>
+          <w:rFonts w:ascii="Verdana" w:hAnsi="Verdana"/>
+          <w:sz w:val="16"/>
+          <w:szCs w:val="16"/>
+        </w:rPr>
+        <w:t xml:space="preserve"> </w:t>
+      </w:r>
+      <w:r>
+        <w:rPr>
+          <w:rFonts w:ascii="Verdana" w:hAnsi="Verdana"/>
+          <w:sz w:val="16"/>
+          <w:szCs w:val="16"/>
+        </w:rPr>
+        <w:t>We seek to find signatures</w:t>
+      </w:r>
+      <w:r>
+        <w:rPr>
+          <w:rFonts w:ascii="Verdana" w:hAnsi="Verdana"/>
+          <w:sz w:val="16"/>
+          <w:szCs w:val="16"/>
+        </w:rPr>
+        <w:t xml:space="preserve"> of</w:t>
+      </w:r>
+      <w:r>
+        <w:rPr>
+          <w:rFonts w:ascii="Verdana" w:hAnsi="Verdana"/>
+          <w:sz w:val="16"/>
+          <w:szCs w:val="16"/>
+        </w:rPr>
+        <w:t xml:space="preserve"> magnetic fields through cyclotron resonance scattering features (CRSFs) in ULX-abundant galaxies.</w:t>
+      </w:r>
+      <w:r>
+        <w:rPr>
+          <w:rFonts w:ascii="Verdana" w:hAnsi="Verdana"/>
+          <w:sz w:val="16"/>
+          <w:szCs w:val="16"/>
+        </w:rPr>
+        <w:t xml:space="preserve"> </w:t>
+      </w:r>
+      <w:r>
+        <w:rPr>
+          <w:rFonts w:ascii="Verdana" w:hAnsi="Verdana"/>
+          <w:sz w:val="16"/>
+          <w:szCs w:val="16"/>
+        </w:rPr>
+        <w:t>Using</w:t>
+      </w:r>
+      <w:r>
+        <w:rPr>
+          <w:rFonts w:ascii="Verdana" w:hAnsi="Verdana"/>
+          <w:sz w:val="16"/>
+          <w:szCs w:val="16"/>
+        </w:rPr>
+        <w:t xml:space="preserve"> data from the Chandra and XMM-</w:t>
+      </w:r>
+      <w:r>
+        <w:rPr>
+          <w:rFonts w:ascii="Verdana" w:hAnsi="Verdana"/>
+          <w:sz w:val="16"/>
+          <w:szCs w:val="16"/>
+        </w:rPr>
+        <w:t>Newton high</w:t>
+      </w:r>
+      <w:r>
+        <w:rPr>
+          <w:rFonts w:ascii="Verdana" w:hAnsi="Verdana"/>
+          <w:sz w:val="16"/>
+          <w:szCs w:val="16"/>
+        </w:rPr>
+        <w:t>-energy</w:t>
+      </w:r>
+      <w:r>
+        <w:rPr>
+          <w:rFonts w:ascii="Verdana" w:hAnsi="Verdana"/>
+          <w:sz w:val="16"/>
+          <w:szCs w:val="16"/>
+        </w:rPr>
+        <w:t xml:space="preserve"> </w:t>
+      </w:r>
+      <w:r>
+        <w:rPr>
+          <w:rFonts w:ascii="Verdana" w:hAnsi="Verdana"/>
+          <w:sz w:val="16"/>
+          <w:szCs w:val="16"/>
+        </w:rPr>
+        <w:t>X-r</w:t>
+      </w:r>
+      <w:r>
+        <w:rPr>
+          <w:rFonts w:ascii="Verdana" w:hAnsi="Verdana"/>
+          <w:sz w:val="16"/>
+          <w:szCs w:val="16"/>
+        </w:rPr>
+        <w:t xml:space="preserve">ay </w:t>
+      </w:r>
+      <w:r>
+        <w:rPr>
+          <w:rFonts w:ascii="Verdana" w:hAnsi="Verdana"/>
+          <w:sz w:val="16"/>
+          <w:szCs w:val="16"/>
+        </w:rPr>
+        <w:t>telescopes</w:t>
+      </w:r>
+      <w:r>
+        <w:rPr>
+          <w:rFonts w:ascii="Verdana" w:hAnsi="Verdana"/>
+          <w:sz w:val="16"/>
+          <w:szCs w:val="16"/>
+        </w:rPr>
+        <w:t>, w</w:t>
+      </w:r>
+      <w:r>
+        <w:rPr>
+          <w:rFonts w:ascii="Verdana" w:hAnsi="Verdana"/>
+          <w:sz w:val="16"/>
+          <w:szCs w:val="16"/>
+        </w:rPr>
+        <w:t>e conduct</w:t>
+      </w:r>
+      <w:r>
+        <w:rPr>
+          <w:rFonts w:ascii="Verdana" w:hAnsi="Verdana"/>
+          <w:sz w:val="16"/>
+          <w:szCs w:val="16"/>
+        </w:rPr>
+        <w:t>ed</w:t>
+      </w:r>
+      <w:r>
+        <w:rPr>
+          <w:rFonts w:ascii="Verdana" w:hAnsi="Verdana"/>
+          <w:sz w:val="16"/>
+          <w:szCs w:val="16"/>
+        </w:rPr>
+        <w:t xml:space="preserve"> a systematic search for cyclotron scattering resonance features (CSRFs)</w:t>
+      </w:r>
+      <w:r>
+        <w:rPr>
+          <w:rFonts w:ascii="Verdana" w:hAnsi="Verdana"/>
+          <w:sz w:val="16"/>
+          <w:szCs w:val="16"/>
+        </w:rPr>
+        <w:t xml:space="preserve"> that suggest </w:t>
+      </w:r>
+      <w:r>
+        <w:rPr>
+          <w:rFonts w:ascii="Verdana" w:hAnsi="Verdana"/>
+          <w:sz w:val="16"/>
+          <w:szCs w:val="16"/>
+        </w:rPr>
+        <w:t>accretion</w:t>
+      </w:r>
+      <w:r>
+        <w:rPr>
+          <w:rFonts w:ascii="Verdana" w:hAnsi="Verdana"/>
+          <w:sz w:val="16"/>
+          <w:szCs w:val="16"/>
+        </w:rPr>
+        <w:t xml:space="preserve"> from magnetized neutron </w:t>
+      </w:r>
+      <w:r>
+        <w:rPr>
+          <w:rFonts w:ascii="Verdana" w:hAnsi="Verdana"/>
+          <w:sz w:val="16"/>
+          <w:szCs w:val="16"/>
+        </w:rPr>
+        <w:t>stars.</w:t>
+      </w:r>
+      <w:r>
+        <w:rPr>
+          <w:rFonts w:ascii="Verdana" w:hAnsi="Verdana"/>
+          <w:sz w:val="16"/>
+          <w:szCs w:val="16"/>
+        </w:rPr>
+        <w:t xml:space="preserve"> </w:t>
+      </w:r>
+      <w:r>
+        <w:rPr>
+          <w:rFonts w:ascii="Verdana" w:hAnsi="Verdana"/>
+          <w:sz w:val="16"/>
+          <w:szCs w:val="16"/>
+        </w:rPr>
+        <w:t xml:space="preserve">These lines are </w:t>
+      </w:r>
+      <w:r>
+        <w:rPr>
+          <w:rFonts w:ascii="Verdana" w:hAnsi="Verdana"/>
+          <w:sz w:val="16"/>
+          <w:szCs w:val="16"/>
+        </w:rPr>
+        <w:t>prevalent</w:t>
+      </w:r>
+      <w:r>
+        <w:rPr>
+          <w:rFonts w:ascii="Verdana" w:hAnsi="Verdana"/>
+          <w:sz w:val="16"/>
+          <w:szCs w:val="16"/>
+        </w:rPr>
+        <w:t xml:space="preserve"> in absorption, and</w:t>
+      </w:r>
+      <w:r>
+        <w:rPr>
+          <w:rFonts w:ascii="Verdana" w:hAnsi="Verdana"/>
+          <w:sz w:val="16"/>
+          <w:szCs w:val="16"/>
+        </w:rPr>
+        <w:t xml:space="preserve"> we can estimate the magnetic field using the </w:t>
+      </w:r>
+      <w:r>
+        <w:rPr>
+          <w:rFonts w:ascii="Verdana" w:hAnsi="Verdana"/>
+          <w:sz w:val="16"/>
+          <w:szCs w:val="16"/>
+          <w:highlight w:val="yellow"/>
+        </w:rPr>
+        <w:t>proton</w:t>
+      </w:r>
+      <w:r>
+        <w:rPr>
+          <w:rFonts w:ascii="Verdana" w:hAnsi="Verdana"/>
+          <w:sz w:val="16"/>
+          <w:szCs w:val="16"/>
+        </w:rPr>
+        <w:t xml:space="preserve"> </w:t>
+      </w:r>
+      <w:r>
+        <w:rPr>
+          <w:rFonts w:ascii="Verdana" w:hAnsi="Verdana"/>
+          <w:sz w:val="16"/>
+          <w:szCs w:val="16"/>
+        </w:rPr>
+        <w:t xml:space="preserve">transition </w:t>
+      </w:r>
+      <w:commentRangeStart w:id="1"/>
+      <w:r>
+        <w:rPr>
+          <w:rFonts w:ascii="Verdana" w:hAnsi="Verdana"/>
+          <w:sz w:val="16"/>
+          <w:szCs w:val="16"/>
+        </w:rPr>
+        <w:t>energy</w:t>
+      </w:r>
+      <w:commentRangeEnd w:id="1"/>
+      <w:r>
+        <w:rPr>
+          <w:rStyle w:val="CommentReference"/>
+        </w:rPr>
+        <w:commentReference w:id="1"/>
+      </w:r>
+      <w:r>
+        <w:rPr>
+          <w:rFonts w:ascii="Verdana" w:hAnsi="Verdana"/>
+          <w:sz w:val="16"/>
+          <w:szCs w:val="16"/>
+        </w:rPr>
+        <w:t xml:space="preserve">, </w:t>
+      </w:r>
+      <m:oMath>
+        <m:r>
+          <w:rPr>
+            <w:rFonts w:ascii="Cambria Math" w:hAnsi="Cambria Math"/>
+            <w:sz w:val="16"/>
+            <w:szCs w:val="16"/>
+          </w:rPr>
+          <m:t>∆E = 11.6(1 + z) -1(B</m:t>
+        </m:r>
+        <m:r>
+          <w:rPr>
+            <w:rFonts w:ascii="Cambria Math" w:hAnsi="Cambria Math"/>
+            <w:sz w:val="16"/>
+            <w:szCs w:val="16"/>
+          </w:rPr>
+          <m:t>/</m:t>
+        </m:r>
+        <m:sSup>
+          <m:sSupPr>
+            <m:ctrlPr>
+              <w:rPr>
+                <w:rFonts w:ascii="Cambria Math" w:hAnsi="Cambria Math"/>
+                <w:i/>
+                <w:sz w:val="16"/>
+                <w:szCs w:val="16"/>
+              </w:rPr>
+            </m:ctrlPr>
+          </m:sSupPr>
+          <m:e>
+            <m:r>
+              <w:rPr>
+                <w:rFonts w:ascii="Cambria Math" w:hAnsi="Cambria Math"/>
+                <w:sz w:val="16"/>
+                <w:szCs w:val="16"/>
+              </w:rPr>
+              <m:t>10</m:t>
+            </m:r>
+          </m:e>
+          <m:sup>
+            <m:r>
+              <w:rPr>
+                <w:rFonts w:ascii="Cambria Math" w:hAnsi="Cambria Math"/>
+                <w:sz w:val="16"/>
+                <w:szCs w:val="16"/>
+              </w:rPr>
+              <m:t>12</m:t>
+            </m:r>
+          </m:sup>
+        </m:sSup>
+        <m:r>
+          <w:rPr>
+            <w:rFonts w:ascii="Cambria Math" w:hAnsi="Cambria Math"/>
+            <w:sz w:val="16"/>
+            <w:szCs w:val="16"/>
+          </w:rPr>
+          <m:t xml:space="preserve"> G) keV</m:t>
+        </m:r>
+      </m:oMath>
+      <w:r>
+        <w:rPr>
+          <w:rFonts w:ascii="Verdana" w:hAnsi="Verdana"/>
+          <w:sz w:val="16"/>
+          <w:szCs w:val="16"/>
+        </w:rPr>
+        <w:t>,</w:t>
+      </w:r>
+      <w:r>
+        <w:rPr>
+          <w:rFonts w:ascii="Verdana" w:hAnsi="Verdana"/>
+          <w:sz w:val="16"/>
+          <w:szCs w:val="16"/>
+        </w:rPr>
+        <w:t xml:space="preserve"> where </w:t>
+      </w:r>
+      <m:oMath>
+        <m:r>
+          <w:rPr>
+            <w:rFonts w:ascii="Cambria Math" w:hAnsi="Cambria Math"/>
+            <w:sz w:val="16"/>
+            <w:szCs w:val="16"/>
+          </w:rPr>
+          <m:t>z</m:t>
+        </m:r>
+      </m:oMath>
+      <w:r>
+        <w:rPr>
+          <w:rFonts w:ascii="Verdana" w:eastAsiaTheme="minorEastAsia" w:hAnsi="Verdana"/>
+          <w:sz w:val="16"/>
+          <w:szCs w:val="16"/>
+        </w:rPr>
+        <w:t xml:space="preserve"> is the gravitational redshift.</w:t>
+      </w:r>
+      <w:r>
+        <w:rPr>
+          <w:rFonts w:ascii="Verdana" w:hAnsi="Verdana"/>
+          <w:sz w:val="16"/>
+          <w:szCs w:val="16"/>
+        </w:rPr>
+        <w:t xml:space="preserve"> </w:t>
+      </w:r>
+      <w:r>
+        <w:rPr>
+          <w:rFonts w:ascii="Verdana" w:hAnsi="Verdana"/>
+          <w:sz w:val="16"/>
+          <w:szCs w:val="16"/>
+        </w:rPr>
+        <w:t xml:space="preserve">After narrowing down potential sources, we present our findings from </w:t>
+      </w:r>
+      <w:r>
+        <w:rPr>
+          <w:rFonts w:ascii="Verdana" w:hAnsi="Verdana"/>
+          <w:sz w:val="16"/>
+          <w:szCs w:val="16"/>
+        </w:rPr>
+        <w:t xml:space="preserve">the spectral </w:t>
+      </w:r>
+      <w:r>
+        <w:rPr>
+          <w:rFonts w:ascii="Verdana" w:hAnsi="Verdana"/>
+          <w:sz w:val="16"/>
+          <w:szCs w:val="16"/>
+        </w:rPr>
+        <w:t xml:space="preserve">analysis </w:t>
+      </w:r>
+      <w:r>
+        <w:rPr>
+          <w:rFonts w:ascii="Verdana" w:hAnsi="Verdana"/>
+          <w:sz w:val="16"/>
+          <w:szCs w:val="16"/>
+        </w:rPr>
+        <w:t>of</w:t>
+      </w:r>
+      <w:r>
+        <w:rPr>
+          <w:rFonts w:ascii="Verdana" w:hAnsi="Verdana"/>
+          <w:sz w:val="16"/>
+          <w:szCs w:val="16"/>
+        </w:rPr>
+        <w:t xml:space="preserve"> </w:t>
+      </w:r>
+      <w:r>
+        <w:rPr>
+          <w:rFonts w:ascii="Verdana" w:hAnsi="Verdana"/>
+          <w:sz w:val="16"/>
+          <w:szCs w:val="16"/>
+        </w:rPr>
+        <w:t>several</w:t>
+      </w:r>
+      <w:r>
+        <w:rPr>
+          <w:rFonts w:ascii="Verdana" w:hAnsi="Verdana"/>
+          <w:sz w:val="16"/>
+          <w:szCs w:val="16"/>
+        </w:rPr>
+        <w:t xml:space="preserve"> ULXs. </w:t>
+      </w:r>
+      <w:r>
+        <w:rPr>
+          <w:rFonts w:ascii="Verdana" w:hAnsi="Verdana"/>
+          <w:sz w:val="16"/>
+          <w:szCs w:val="16"/>
+        </w:rPr>
+        <w:t>T</w:t>
+      </w:r>
+      <w:r>
+        <w:rPr>
+          <w:rFonts w:ascii="Verdana" w:hAnsi="Verdana"/>
+          <w:sz w:val="16"/>
+          <w:szCs w:val="16"/>
+          <w:highlight w:val="yellow"/>
+        </w:rPr>
+        <w:t xml:space="preserve">hese findings provide further insight </w:t>
+      </w:r>
+      <w:r>
+        <w:rPr>
+          <w:rFonts w:ascii="Verdana" w:hAnsi="Verdana"/>
+          <w:sz w:val="16"/>
+          <w:szCs w:val="16"/>
+          <w:highlight w:val="yellow"/>
+        </w:rPr>
+        <w:t xml:space="preserve">into </w:t>
+      </w:r>
+      <w:r>
+        <w:rPr>
+          <w:rFonts w:ascii="Verdana" w:hAnsi="Verdana"/>
+          <w:sz w:val="16"/>
+          <w:szCs w:val="16"/>
+          <w:highlight w:val="yellow"/>
+        </w:rPr>
+        <w:t xml:space="preserve">the </w:t>
+      </w:r>
+      <w:r>
+        <w:rPr>
+          <w:rFonts w:ascii="Verdana" w:hAnsi="Verdana"/>
+          <w:sz w:val="16"/>
+          <w:szCs w:val="16"/>
+          <w:highlight w:val="yellow"/>
+        </w:rPr>
+        <w:t xml:space="preserve">analysis techniques for future </w:t>
+      </w:r>
+      <w:r>
+        <w:rPr>
+          <w:rFonts w:ascii="Verdana" w:hAnsi="Verdana"/>
+          <w:sz w:val="16"/>
+          <w:szCs w:val="16"/>
+          <w:highlight w:val="yellow"/>
+        </w:rPr>
+        <w:t>neutron star-powered ULXs</w:t>
+      </w:r>
+      <w:r>
+        <w:rPr>
+          <w:rFonts w:ascii="Verdana" w:hAnsi="Verdana"/>
+          <w:sz w:val="16"/>
+          <w:szCs w:val="16"/>
+          <w:highlight w:val="yellow"/>
+        </w:rPr>
+        <w:t xml:space="preserve"> and estimation of their magnetic field strengths</w:t>
+      </w:r>
+      <w:r>
+        <w:rPr>
+          <w:rFonts w:ascii="Verdana" w:hAnsi="Verdana"/>
+          <w:sz w:val="16"/>
+          <w:szCs w:val="16"/>
+          <w:highlight w:val="yellow"/>
+        </w:rPr>
+        <w:t>.</w:t>
+      </w:r>
     </w:p>
     <w:sectPr>
       <w:pgSz w:w="12240" w:h="15840"/>
@@ -178,6 +882,46 @@
     </w:sectPr>
   </w:body>
 </w:document>
+</file>
+
+<file path=word/comments.xml><?xml version="1.0" encoding="utf-8"?>
+<w:comments xmlns:wpc="http://schemas.microsoft.com/office/word/2010/wordprocessingCanvas" xmlns:mo="http://schemas.microsoft.com/office/mac/office/2008/main" xmlns:mc="http://schemas.openxmlformats.org/markup-compatibility/2006" xmlns:mv="urn:schemas-microsoft-com:mac:vml" xmlns:o="urn:schemas-microsoft-com:office:office" xmlns:r="http://schemas.openxmlformats.org/officeDocument/2006/relationships" xmlns:m="http://schemas.openxmlformats.org/officeDocument/2006/math" xmlns:v="urn:schemas-microsoft-com:vml" xmlns:wp14="http://schemas.microsoft.com/office/word/2010/wordprocessingDrawing" xmlns:wp="http://schemas.openxmlformats.org/drawingml/2006/wordprocessingDrawing" xmlns:w10="urn:schemas-microsoft-com:office:word" xmlns:w="http://schemas.openxmlformats.org/wordprocessingml/2006/main" xmlns:w14="http://schemas.microsoft.com/office/word/2010/wordml" xmlns:w15="http://schemas.microsoft.com/office/word/2012/wordml" xmlns:wpg="http://schemas.microsoft.com/office/word/2010/wordprocessingGroup" xmlns:wpi="http://schemas.microsoft.com/office/word/2010/wordprocessingInk" xmlns:wne="http://schemas.microsoft.com/office/word/2006/wordml" xmlns:wps="http://schemas.microsoft.com/office/word/2010/wordprocessingShape" mc:Ignorable="w14 w15 wp14">
+  <w:comment w:id="1" w:author="Microsoft Office User" w:date="2018-08-02T23:27:00Z" w:initials="Office">
+    <w:p>
+      <w:pPr>
+        <w:pStyle w:val="CommentText"/>
+      </w:pPr>
+      <w:r>
+        <w:rPr>
+          <w:rStyle w:val="CommentReference"/>
+        </w:rPr>
+        <w:annotationRef/>
+      </w:r>
+      <w:r>
+        <w:t>Maybe these numbers are for electrons specifically. Calculate the proton equation?</w:t>
+      </w:r>
+    </w:p>
+    <w:p>
+      <w:pPr>
+        <w:pStyle w:val="CommentText"/>
+      </w:pPr>
+    </w:p>
+  </w:comment>
+</w:comments>
+</file>
+
+<file path=word/commentsExtended.xml><?xml version="1.0" encoding="utf-8"?>
+<w15:commentsEx xmlns:wpc="http://schemas.microsoft.com/office/word/2010/wordprocessingCanvas" xmlns:mo="http://schemas.microsoft.com/office/mac/office/2008/main" xmlns:mc="http://schemas.openxmlformats.org/markup-compatibility/2006" xmlns:mv="urn:schemas-microsoft-com:mac:vml" xmlns:o="urn:schemas-microsoft-com:office:office" xmlns:r="http://schemas.openxmlformats.org/officeDocument/2006/relationships" xmlns:m="http://schemas.openxmlformats.org/officeDocument/2006/math" xmlns:v="urn:schemas-microsoft-com:vml" xmlns:wp14="http://schemas.microsoft.com/office/word/2010/wordprocessingDrawing" xmlns:wp="http://schemas.openxmlformats.org/drawingml/2006/wordprocessingDrawing" xmlns:w10="urn:schemas-microsoft-com:office:word" xmlns:w="http://schemas.openxmlformats.org/wordprocessingml/2006/main" xmlns:w14="http://schemas.microsoft.com/office/word/2010/wordml" xmlns:w15="http://schemas.microsoft.com/office/word/2012/wordml" xmlns:wpg="http://schemas.microsoft.com/office/word/2010/wordprocessingGroup" xmlns:wpi="http://schemas.microsoft.com/office/word/2010/wordprocessingInk" xmlns:wne="http://schemas.microsoft.com/office/word/2006/wordml" xmlns:wps="http://schemas.microsoft.com/office/word/2010/wordprocessingShape" mc:Ignorable="w14 w15 wp14">
+  <w15:commentEx w15:paraId="788038C4" w15:done="0"/>
+</w15:commentsEx>
+</file>
+
+<file path=word/people.xml><?xml version="1.0" encoding="utf-8"?>
+<w15:people xmlns:wpc="http://schemas.microsoft.com/office/word/2010/wordprocessingCanvas" xmlns:mo="http://schemas.microsoft.com/office/mac/office/2008/main" xmlns:mc="http://schemas.openxmlformats.org/markup-compatibility/2006" xmlns:mv="urn:schemas-microsoft-com:mac:vml" xmlns:o="urn:schemas-microsoft-com:office:office" xmlns:r="http://schemas.openxmlformats.org/officeDocument/2006/relationships" xmlns:m="http://schemas.openxmlformats.org/officeDocument/2006/math" xmlns:v="urn:schemas-microsoft-com:vml" xmlns:wp14="http://schemas.microsoft.com/office/word/2010/wordprocessingDrawing" xmlns:wp="http://schemas.openxmlformats.org/drawingml/2006/wordprocessingDrawing" xmlns:w10="urn:schemas-microsoft-com:office:word" xmlns:w="http://schemas.openxmlformats.org/wordprocessingml/2006/main" xmlns:w14="http://schemas.microsoft.com/office/word/2010/wordml" xmlns:w15="http://schemas.microsoft.com/office/word/2012/wordml" xmlns:wpg="http://schemas.microsoft.com/office/word/2010/wordprocessingGroup" xmlns:wpi="http://schemas.microsoft.com/office/word/2010/wordprocessingInk" xmlns:wne="http://schemas.microsoft.com/office/word/2006/wordml" xmlns:wps="http://schemas.microsoft.com/office/word/2010/wordprocessingShape" mc:Ignorable="w14 w15 wp14">
+  <w15:person w15:author="Microsoft Office User">
+    <w15:presenceInfo w15:providerId="None" w15:userId="Microsoft Office User"/>
+  </w15:person>
+</w15:people>
 </file>
 
 <file path=word/styles.xml><?xml version="1.0" encoding="utf-8"?>
@@ -588,7 +1332,6 @@
   <w:style w:type="character" w:default="1" w:styleId="DefaultParagraphFont">
     <w:name w:val="Default Paragraph Font"/>
     <w:uiPriority w:val="1"/>
-    <w:semiHidden/>
     <w:unhideWhenUsed/>
   </w:style>
   <w:style w:type="table" w:default="1" w:styleId="TableNormal">
@@ -611,6 +1354,105 @@
     <w:uiPriority w:val="99"/>
     <w:semiHidden/>
     <w:unhideWhenUsed/>
+  </w:style>
+  <w:style w:type="character" w:styleId="CommentReference">
+    <w:name w:val="annotation reference"/>
+    <w:basedOn w:val="DefaultParagraphFont"/>
+    <w:uiPriority w:val="99"/>
+    <w:semiHidden/>
+    <w:unhideWhenUsed/>
+    <w:rsid w:val="00D1427F"/>
+    <w:rPr>
+      <w:sz w:val="18"/>
+      <w:szCs w:val="18"/>
+    </w:rPr>
+  </w:style>
+  <w:style w:type="paragraph" w:styleId="CommentText">
+    <w:name w:val="annotation text"/>
+    <w:basedOn w:val="Normal"/>
+    <w:link w:val="CommentTextChar"/>
+    <w:uiPriority w:val="99"/>
+    <w:semiHidden/>
+    <w:unhideWhenUsed/>
+    <w:rsid w:val="00D1427F"/>
+  </w:style>
+  <w:style w:type="character" w:customStyle="1" w:styleId="CommentTextChar">
+    <w:name w:val="Comment Text Char"/>
+    <w:basedOn w:val="DefaultParagraphFont"/>
+    <w:link w:val="CommentText"/>
+    <w:uiPriority w:val="99"/>
+    <w:semiHidden/>
+    <w:rsid w:val="00D1427F"/>
+    <w:rPr>
+      <w:rFonts w:ascii="Times New Roman" w:hAnsi="Times New Roman" w:cs="Times New Roman"/>
+    </w:rPr>
+  </w:style>
+  <w:style w:type="paragraph" w:styleId="CommentSubject">
+    <w:name w:val="annotation subject"/>
+    <w:basedOn w:val="CommentText"/>
+    <w:next w:val="CommentText"/>
+    <w:link w:val="CommentSubjectChar"/>
+    <w:uiPriority w:val="99"/>
+    <w:semiHidden/>
+    <w:unhideWhenUsed/>
+    <w:rsid w:val="00D1427F"/>
+    <w:rPr>
+      <w:b/>
+      <w:bCs/>
+      <w:sz w:val="20"/>
+      <w:szCs w:val="20"/>
+    </w:rPr>
+  </w:style>
+  <w:style w:type="character" w:customStyle="1" w:styleId="CommentSubjectChar">
+    <w:name w:val="Comment Subject Char"/>
+    <w:basedOn w:val="CommentTextChar"/>
+    <w:link w:val="CommentSubject"/>
+    <w:uiPriority w:val="99"/>
+    <w:semiHidden/>
+    <w:rsid w:val="00D1427F"/>
+    <w:rPr>
+      <w:rFonts w:ascii="Times New Roman" w:hAnsi="Times New Roman" w:cs="Times New Roman"/>
+      <w:b/>
+      <w:bCs/>
+      <w:sz w:val="20"/>
+      <w:szCs w:val="20"/>
+    </w:rPr>
+  </w:style>
+  <w:style w:type="paragraph" w:styleId="BalloonText">
+    <w:name w:val="Balloon Text"/>
+    <w:basedOn w:val="Normal"/>
+    <w:link w:val="BalloonTextChar"/>
+    <w:uiPriority w:val="99"/>
+    <w:semiHidden/>
+    <w:unhideWhenUsed/>
+    <w:rsid w:val="00D1427F"/>
+    <w:rPr>
+      <w:sz w:val="18"/>
+      <w:szCs w:val="18"/>
+    </w:rPr>
+  </w:style>
+  <w:style w:type="character" w:customStyle="1" w:styleId="BalloonTextChar">
+    <w:name w:val="Balloon Text Char"/>
+    <w:basedOn w:val="DefaultParagraphFont"/>
+    <w:link w:val="BalloonText"/>
+    <w:uiPriority w:val="99"/>
+    <w:semiHidden/>
+    <w:rsid w:val="00D1427F"/>
+    <w:rPr>
+      <w:rFonts w:ascii="Times New Roman" w:hAnsi="Times New Roman" w:cs="Times New Roman"/>
+      <w:sz w:val="18"/>
+      <w:szCs w:val="18"/>
+    </w:rPr>
+  </w:style>
+  <w:style w:type="character" w:styleId="PlaceholderText">
+    <w:name w:val="Placeholder Text"/>
+    <w:basedOn w:val="DefaultParagraphFont"/>
+    <w:uiPriority w:val="99"/>
+    <w:semiHidden/>
+    <w:rsid w:val="00D1427F"/>
+    <w:rPr>
+      <w:color w:val="808080"/>
+    </w:rPr>
   </w:style>
 </w:styles>
 </file>

</xml_diff>